<commit_message>
fix(d2): Fixed info about s2 and uml
</commit_message>
<xml_diff>
--- a/reports/student2/d2-s2/AR-angmunpri.docx
+++ b/reports/student2/d2-s2/AR-angmunpri.docx
@@ -1907,10 +1907,7 @@
       </w:r>
       <w:proofErr w:type="spellEnd"/>
       <w:r>
-        <w:t>.</w:t>
-      </w:r>
-      <w:r>
-        <w:t>”</w:t>
+        <w:t>.”</w:t>
       </w:r>
     </w:p>
     <w:p>
@@ -2592,42 +2589,15 @@
         <w:jc w:val="both"/>
       </w:pPr>
       <w:r>
-        <w:t>Este requisito presenta una cierta ambigüedad respecto al atributo ‘</w:t>
-      </w:r>
-      <w:proofErr w:type="spellStart"/>
-      <w:r>
-        <w:t>work</w:t>
-      </w:r>
-      <w:proofErr w:type="spellEnd"/>
-      <w:r>
-        <w:t xml:space="preserve"> time’, ya que pide solo horas, luego no deja explícito si se debe usar un tipo de tiempo con horas, minutos y segundos o un </w:t>
-      </w:r>
-      <w:proofErr w:type="spellStart"/>
-      <w:r>
-        <w:rPr>
-          <w:u w:val="single"/>
-        </w:rPr>
-        <w:t>Integer</w:t>
-      </w:r>
-      <w:proofErr w:type="spellEnd"/>
-      <w:r>
-        <w:t xml:space="preserve"> para contar las mismas. Tras una tarea de análisis se decidió emplear un </w:t>
-      </w:r>
-      <w:proofErr w:type="spellStart"/>
-      <w:r>
-        <w:t>Integer</w:t>
-      </w:r>
-      <w:proofErr w:type="spellEnd"/>
-      <w:r>
-        <w:t xml:space="preserve"> ya que aportaba la misma información, un </w:t>
-      </w:r>
-      <w:proofErr w:type="spellStart"/>
-      <w:r>
-        <w:t>nº</w:t>
-      </w:r>
-      <w:proofErr w:type="spellEnd"/>
-      <w:r>
-        <w:t xml:space="preserve"> de horas y presentaba una mayor sencillez respecto al código</w:t>
+        <w:t>En este requisito se nos pide el atributo ‘</w:t>
+      </w:r>
+      <w:proofErr w:type="spellStart"/>
+      <w:r>
+        <w:t>workTime</w:t>
+      </w:r>
+      <w:proofErr w:type="spellEnd"/>
+      <w:r>
+        <w:t>’ que obtiene un número de horas derivado de las actividades relacionadas con el mismo, luego al ser una propiedad derivada se plantea la duda de si es necesario persistir o no esta propiedad, tomando finalmente la decisión de no persistirla y calcularla a posteriori en el servicio, ya que es más simple y no aporta una diferencia real notoria en el proyecto respecto a persistirla</w:t>
       </w:r>
       <w:r>
         <w:t>.</w:t>

</xml_diff>